<commit_message>
Add project document and sokoban with graphic
</commit_message>
<xml_diff>
--- a/Project/FinalProject.docx
+++ b/Project/FinalProject.docx
@@ -12,106 +12,150 @@
     </w:p>
     <w:p/>
     <w:p>
-      <w:proofErr w:type="gramStart"/>
-      <w:r>
-        <w:rPr>
-          <w:rFonts w:hint="eastAsia"/>
-        </w:rPr>
-        <w:t>Mo</w:t>
-      </w:r>
-      <w:r>
-        <w:t>tivation :</w:t>
-      </w:r>
-      <w:proofErr w:type="gramEnd"/>
+      <w:r>
+        <w:rPr>
+          <w:rFonts w:hint="eastAsia"/>
+        </w:rPr>
+        <w:t>前言</w:t>
+      </w:r>
+      <w:r>
+        <w:rPr>
+          <w:rFonts w:hint="eastAsia"/>
+        </w:rPr>
+        <w:t xml:space="preserve"> : </w:t>
+      </w:r>
+    </w:p>
+    <w:p>
+      <w:r>
+        <w:rPr>
+          <w:u w:val="single"/>
+        </w:rPr>
+        <w:t>「推箱子」是款經典的遊戲，玩家只須推動箱子至目標地點來達成目標。而我們讓</w:t>
+      </w:r>
+      <w:r>
+        <w:rPr>
+          <w:u w:val="single"/>
+        </w:rPr>
+        <w:t>AI</w:t>
+      </w:r>
+      <w:r>
+        <w:rPr>
+          <w:u w:val="single"/>
+        </w:rPr>
+        <w:t>來玩這款遊戲，尋求解答。</w:t>
+      </w:r>
     </w:p>
     <w:p/>
-    <w:tbl>
-      <w:tblPr>
-        <w:tblStyle w:val="a3"/>
-        <w:tblW w:w="0" w:type="auto"/>
-        <w:tblLook w:val="04A0" w:firstRow="1" w:lastRow="0" w:firstColumn="1" w:lastColumn="0" w:noHBand="0" w:noVBand="1"/>
-      </w:tblPr>
-      <w:tblGrid>
-        <w:gridCol w:w="8296"/>
-      </w:tblGrid>
-      <w:tr>
-        <w:tc>
-          <w:tcPr>
-            <w:tcW w:w="8296" w:type="dxa"/>
-          </w:tcPr>
-          <w:p>
-            <w:proofErr w:type="spellStart"/>
-            <w:r>
-              <w:rPr>
-                <w:b/>
-                <w:bCs/>
-              </w:rPr>
-              <w:t>Sōkoban</w:t>
-            </w:r>
-            <w:proofErr w:type="spellEnd"/>
-            <w:r>
-              <w:rPr>
-                <w:rFonts w:hint="eastAsia"/>
-                <w:b/>
-                <w:bCs/>
-              </w:rPr>
-              <w:t xml:space="preserve"> </w:t>
-            </w:r>
-            <w:r>
-              <w:t xml:space="preserve">is a good Puzzle game in </w:t>
-            </w:r>
-            <w:proofErr w:type="gramStart"/>
-            <w:r>
-              <w:t>design .</w:t>
-            </w:r>
-            <w:proofErr w:type="gramEnd"/>
-            <w:r>
-              <w:t xml:space="preserve"> </w:t>
-            </w:r>
-            <w:r>
-              <w:br/>
-              <w:t xml:space="preserve">In this game, you can use some math formula or algorithm to prove that does the solution exist in this case. </w:t>
-            </w:r>
-            <w:r>
-              <w:br/>
-              <w:t xml:space="preserve">In Player perspective, </w:t>
-            </w:r>
-            <w:proofErr w:type="gramStart"/>
-            <w:r>
-              <w:t>It</w:t>
-            </w:r>
-            <w:proofErr w:type="gramEnd"/>
-            <w:r>
-              <w:t xml:space="preserve"> also can let player step by step to prove that does the player thinking is right</w:t>
-            </w:r>
-            <w:r>
-              <w:rPr>
-                <w:rFonts w:hint="eastAsia"/>
-              </w:rPr>
-              <w:t xml:space="preserve"> </w:t>
-            </w:r>
-            <w:r>
-              <w:t>in this level</w:t>
-            </w:r>
-            <w:r>
-              <w:t>.</w:t>
-            </w:r>
-          </w:p>
-          <w:p>
-            <w:r>
-              <w:t>To sum up, it’s easily recognizable and that’s why we would like to used it to do this project.</w:t>
-            </w:r>
-          </w:p>
-        </w:tc>
-      </w:tr>
-    </w:tbl>
+    <w:p>
+      <w:r>
+        <w:rPr>
+          <w:rFonts w:hint="eastAsia"/>
+        </w:rPr>
+        <w:t>動機</w:t>
+      </w:r>
+      <w:r>
+        <w:rPr>
+          <w:rFonts w:hint="eastAsia"/>
+        </w:rPr>
+        <w:t xml:space="preserve"> : </w:t>
+      </w:r>
+    </w:p>
+    <w:p>
+      <w:r>
+        <w:rPr>
+          <w:rFonts w:hint="eastAsia"/>
+        </w:rPr>
+        <w:t>「推箱子」是款</w:t>
+      </w:r>
+      <w:r>
+        <w:rPr>
+          <w:rFonts w:hint="eastAsia"/>
+        </w:rPr>
+        <w:t>十分容易辨識結果</w:t>
+      </w:r>
+      <w:r>
+        <w:rPr>
+          <w:rFonts w:hint="eastAsia"/>
+        </w:rPr>
+        <w:t>的遊戲，也因這項原因在結果的觀察上能清楚的看出我們的想法是否出錯，</w:t>
+      </w:r>
+      <w:r>
+        <w:t>這是</w:t>
+      </w:r>
+      <w:r>
+        <w:rPr>
+          <w:rFonts w:hint="eastAsia"/>
+        </w:rPr>
+        <w:t>由於我們的想法會影響</w:t>
+      </w:r>
+      <w:r>
+        <w:rPr>
+          <w:rFonts w:hint="eastAsia"/>
+        </w:rPr>
+        <w:t>agent</w:t>
+      </w:r>
+      <w:r>
+        <w:rPr>
+          <w:rFonts w:hint="eastAsia"/>
+        </w:rPr>
+        <w:t>自身</w:t>
+      </w:r>
+      <w:r>
+        <w:rPr>
+          <w:rFonts w:hint="eastAsia"/>
+        </w:rPr>
+        <w:t>找到</w:t>
+      </w:r>
+      <w:r>
+        <w:rPr>
+          <w:rFonts w:hint="eastAsia"/>
+        </w:rPr>
+        <w:t>的</w:t>
+      </w:r>
+      <w:r>
+        <w:rPr>
+          <w:rFonts w:hint="eastAsia"/>
+        </w:rPr>
+        <w:t>解</w:t>
+      </w:r>
+      <w:r>
+        <w:rPr>
+          <w:rFonts w:hint="eastAsia"/>
+        </w:rPr>
+        <w:t>答，</w:t>
+      </w:r>
+      <w:r>
+        <w:rPr>
+          <w:rFonts w:hint="eastAsia"/>
+        </w:rPr>
+        <w:t>這也是我們為何使用它來做本次專案的動機。</w:t>
+      </w:r>
+    </w:p>
     <w:p/>
     <w:p>
       <w:r>
         <w:rPr>
           <w:rFonts w:hint="eastAsia"/>
         </w:rPr>
-        <w:t>動機</w:t>
+        <w:t>簡介</w:t>
+      </w:r>
+      <w:r>
+        <w:rPr>
+          <w:rFonts w:hint="eastAsia"/>
+        </w:rPr>
+        <w:t xml:space="preserve"> - </w:t>
+      </w:r>
+      <w:r>
+        <w:rPr>
+          <w:rFonts w:hint="eastAsia"/>
+        </w:rPr>
+        <w:t>遊戲</w:t>
+      </w:r>
+      <w:r>
+        <w:rPr>
+          <w:rFonts w:hint="eastAsia"/>
+        </w:rPr>
+        <w:t>實作</w:t>
       </w:r>
       <w:r>
         <w:rPr>
@@ -126,93 +170,37 @@
         <w:rPr>
           <w:rFonts w:hint="eastAsia"/>
         </w:rPr>
-        <w:t>推箱子是一款設計上很好的遊戲。</w:t>
-      </w:r>
-    </w:p>
-    <w:p>
-      <w:r>
-        <w:rPr>
-          <w:rFonts w:hint="eastAsia"/>
-        </w:rPr>
-        <w:t>在遊戲設計中，能利用一些數學公式或演算步驟來證明此題是否有解。</w:t>
-      </w:r>
-    </w:p>
-    <w:p>
-      <w:r>
-        <w:rPr>
-          <w:rFonts w:hint="eastAsia"/>
-        </w:rPr>
-        <w:t>在玩家視角，他能讓玩家</w:t>
-      </w:r>
-      <w:proofErr w:type="gramStart"/>
-      <w:r>
-        <w:rPr>
-          <w:rFonts w:hint="eastAsia"/>
-        </w:rPr>
-        <w:t>一</w:t>
-      </w:r>
-      <w:proofErr w:type="gramEnd"/>
-      <w:r>
-        <w:rPr>
-          <w:rFonts w:hint="eastAsia"/>
-        </w:rPr>
-        <w:t>步步的去證明玩家所想的步驟在這關是否是正確的。</w:t>
-      </w:r>
-    </w:p>
-    <w:p>
-      <w:r>
-        <w:rPr>
-          <w:rFonts w:hint="eastAsia"/>
-        </w:rPr>
-        <w:t>綜上所述，他十分的容易辨識結果，這也是我們為何使用它</w:t>
-      </w:r>
-      <w:proofErr w:type="gramStart"/>
-      <w:r>
-        <w:rPr>
-          <w:rFonts w:hint="eastAsia"/>
-        </w:rPr>
-        <w:t>來做本次</w:t>
-      </w:r>
-      <w:proofErr w:type="gramEnd"/>
-      <w:r>
-        <w:rPr>
-          <w:rFonts w:hint="eastAsia"/>
-        </w:rPr>
-        <w:t>專案的動機。</w:t>
+        <w:t>利用文件檔</w:t>
+      </w:r>
+      <w:r>
+        <w:rPr>
+          <w:rFonts w:hint="eastAsia"/>
+        </w:rPr>
+        <w:t>(TXT)</w:t>
+      </w:r>
+      <w:r>
+        <w:rPr>
+          <w:rFonts w:hint="eastAsia"/>
+        </w:rPr>
+        <w:t>查表的方式來製作個關卡。</w:t>
       </w:r>
     </w:p>
     <w:p/>
     <w:p>
-      <w:pPr>
-        <w:rPr>
-          <w:rFonts w:hint="eastAsia"/>
-        </w:rPr>
-      </w:pPr>
-    </w:p>
-    <w:p>
-      <w:r>
-        <w:rPr>
-          <w:rFonts w:hint="eastAsia"/>
-        </w:rPr>
-        <w:t>簡介</w:t>
-      </w:r>
-      <w:r>
-        <w:rPr>
-          <w:rFonts w:hint="eastAsia"/>
-        </w:rPr>
-        <w:t xml:space="preserve"> - </w:t>
-      </w:r>
-      <w:r>
-        <w:rPr>
-          <w:rFonts w:hint="eastAsia"/>
-        </w:rPr>
-        <w:t>遊戲</w:t>
-      </w:r>
-      <w:r>
-        <w:rPr>
-          <w:rFonts w:hint="eastAsia"/>
-        </w:rPr>
-        <w:t>實作</w:t>
+      <w:r>
+        <w:tab/>
+      </w:r>
+      <w:r>
+        <w:rPr>
+          <w:rFonts w:hint="eastAsia"/>
+        </w:rPr>
+        <w:t xml:space="preserve">TXT </w:t>
+      </w:r>
+      <w:r>
+        <w:rPr>
+          <w:rFonts w:hint="eastAsia"/>
+        </w:rPr>
+        <w:t>格式</w:t>
       </w:r>
       <w:r>
         <w:rPr>
@@ -221,334 +209,243 @@
         <w:t xml:space="preserve"> : </w:t>
       </w:r>
     </w:p>
+    <w:p>
+      <w:r>
+        <w:tab/>
+      </w:r>
+      <w:r>
+        <w:tab/>
+      </w:r>
+      <w:r>
+        <w:rPr>
+          <w:rFonts w:hint="eastAsia"/>
+        </w:rPr>
+        <w:t>第一行</w:t>
+      </w:r>
+      <w:r>
+        <w:rPr>
+          <w:rFonts w:hint="eastAsia"/>
+        </w:rPr>
+        <w:t xml:space="preserve"> : </w:t>
+      </w:r>
+      <w:r>
+        <w:rPr>
+          <w:rFonts w:hint="eastAsia"/>
+        </w:rPr>
+        <w:t>圖的行跟列</w:t>
+      </w:r>
+    </w:p>
+    <w:p>
+      <w:r>
+        <w:tab/>
+      </w:r>
+      <w:r>
+        <w:tab/>
+      </w:r>
+      <w:r>
+        <w:rPr>
+          <w:rFonts w:hint="eastAsia"/>
+        </w:rPr>
+        <w:t>第二行</w:t>
+      </w:r>
+      <w:r>
+        <w:rPr>
+          <w:rFonts w:hint="eastAsia"/>
+        </w:rPr>
+        <w:t xml:space="preserve"> : </w:t>
+      </w:r>
+      <w:r>
+        <w:rPr>
+          <w:rFonts w:hint="eastAsia"/>
+        </w:rPr>
+        <w:t>角色起始座標</w:t>
+      </w:r>
+    </w:p>
+    <w:p>
+      <w:r>
+        <w:tab/>
+      </w:r>
+      <w:r>
+        <w:tab/>
+      </w:r>
+      <w:r>
+        <w:rPr>
+          <w:rFonts w:hint="eastAsia"/>
+        </w:rPr>
+        <w:t>第三行</w:t>
+      </w:r>
+      <w:r>
+        <w:rPr>
+          <w:rFonts w:hint="eastAsia"/>
+        </w:rPr>
+        <w:t xml:space="preserve"> : </w:t>
+      </w:r>
+      <w:r>
+        <w:rPr>
+          <w:rFonts w:hint="eastAsia"/>
+        </w:rPr>
+        <w:t>幾個目標點</w:t>
+      </w:r>
+      <w:r>
+        <w:rPr>
+          <w:rFonts w:hint="eastAsia"/>
+        </w:rPr>
+        <w:t>? [</w:t>
+      </w:r>
+      <w:r>
+        <w:rPr>
+          <w:rFonts w:hint="eastAsia"/>
+        </w:rPr>
+        <w:t>影響第四行個數</w:t>
+      </w:r>
+      <w:r>
+        <w:rPr>
+          <w:rFonts w:hint="eastAsia"/>
+        </w:rPr>
+        <w:t>]</w:t>
+      </w:r>
+    </w:p>
+    <w:p>
+      <w:r>
+        <w:tab/>
+      </w:r>
+      <w:r>
+        <w:tab/>
+      </w:r>
+      <w:r>
+        <w:rPr>
+          <w:rFonts w:hint="eastAsia"/>
+        </w:rPr>
+        <w:t>第四行</w:t>
+      </w:r>
+      <w:r>
+        <w:rPr>
+          <w:rFonts w:hint="eastAsia"/>
+        </w:rPr>
+        <w:t xml:space="preserve"> : </w:t>
+      </w:r>
+      <w:r>
+        <w:rPr>
+          <w:rFonts w:hint="eastAsia"/>
+        </w:rPr>
+        <w:t>目標點的行跟列</w:t>
+      </w:r>
+    </w:p>
+    <w:p>
+      <w:r>
+        <w:tab/>
+      </w:r>
+      <w:r>
+        <w:tab/>
+      </w:r>
+      <w:r>
+        <w:rPr>
+          <w:rFonts w:hint="eastAsia"/>
+        </w:rPr>
+        <w:t>後面</w:t>
+      </w:r>
+      <w:r>
+        <w:rPr>
+          <w:rFonts w:hint="eastAsia"/>
+        </w:rPr>
+        <w:t xml:space="preserve"> : </w:t>
+      </w:r>
+      <w:r>
+        <w:rPr>
+          <w:rFonts w:hint="eastAsia"/>
+        </w:rPr>
+        <w:t>地圖製作</w:t>
+      </w:r>
+    </w:p>
     <w:p/>
     <w:p>
       <w:r>
         <w:rPr>
           <w:rFonts w:hint="eastAsia"/>
         </w:rPr>
-        <w:t>利用文件檔</w:t>
-      </w:r>
-      <w:r>
-        <w:rPr>
-          <w:rFonts w:hint="eastAsia"/>
-        </w:rPr>
-        <w:t>(TXT)</w:t>
-      </w:r>
-      <w:r>
-        <w:rPr>
-          <w:rFonts w:hint="eastAsia"/>
-        </w:rPr>
-        <w:t>查表的方式來製作個關卡。</w:t>
+        <w:t>程式操縱</w:t>
+      </w:r>
+      <w:r>
+        <w:rPr>
+          <w:rFonts w:hint="eastAsia"/>
+        </w:rPr>
+        <w:t xml:space="preserve"> : </w:t>
+      </w:r>
+    </w:p>
+    <w:p>
+      <w:r>
+        <w:tab/>
+      </w:r>
+      <w:r>
+        <w:rPr>
+          <w:rFonts w:hint="eastAsia"/>
+        </w:rPr>
+        <w:t>按下移動鍵</w:t>
+      </w:r>
+      <w:r>
+        <w:rPr>
+          <w:rFonts w:hint="eastAsia"/>
+        </w:rPr>
+        <w:t>(W,</w:t>
+      </w:r>
+      <w:r>
+        <w:t>A,S,D</w:t>
+      </w:r>
+      <w:r>
+        <w:rPr>
+          <w:rFonts w:hint="eastAsia"/>
+        </w:rPr>
+        <w:t>)</w:t>
+      </w:r>
+      <w:r>
+        <w:rPr>
+          <w:rFonts w:hint="eastAsia"/>
+        </w:rPr>
+        <w:t>操作結果。</w:t>
+      </w:r>
+    </w:p>
+    <w:p>
+      <w:r>
+        <w:tab/>
+      </w:r>
+      <w:r>
+        <w:rPr>
+          <w:rFonts w:hint="eastAsia"/>
+        </w:rPr>
+        <w:t>如果達成目標，顯示</w:t>
+      </w:r>
+      <w:r>
+        <w:t>”</w:t>
+      </w:r>
+      <w:r>
+        <w:rPr>
+          <w:rFonts w:hint="eastAsia"/>
+        </w:rPr>
+        <w:t>Y</w:t>
+      </w:r>
+      <w:r>
+        <w:t>ou Win”</w:t>
+      </w:r>
+      <w:r>
+        <w:rPr>
+          <w:rFonts w:hint="eastAsia"/>
+        </w:rPr>
+        <w:t>並結束遊戲。</w:t>
+      </w:r>
+    </w:p>
+    <w:p>
+      <w:r>
+        <w:tab/>
+      </w:r>
+      <w:r>
+        <w:rPr>
+          <w:rFonts w:hint="eastAsia"/>
+        </w:rPr>
+        <w:t>若未完成則繼續遊戲</w:t>
       </w:r>
     </w:p>
     <w:p/>
-    <w:p>
-      <w:r>
-        <w:tab/>
-      </w:r>
-      <w:r>
-        <w:rPr>
-          <w:rFonts w:hint="eastAsia"/>
-        </w:rPr>
-        <w:t xml:space="preserve">TXT </w:t>
-      </w:r>
-      <w:r>
-        <w:rPr>
-          <w:rFonts w:hint="eastAsia"/>
-        </w:rPr>
-        <w:t>格式</w:t>
-      </w:r>
-      <w:r>
-        <w:rPr>
-          <w:rFonts w:hint="eastAsia"/>
-        </w:rPr>
-        <w:t xml:space="preserve"> : </w:t>
-      </w:r>
-    </w:p>
-    <w:p>
-      <w:r>
-        <w:tab/>
-      </w:r>
-      <w:r>
-        <w:tab/>
-      </w:r>
-      <w:r>
-        <w:rPr>
-          <w:rFonts w:hint="eastAsia"/>
-        </w:rPr>
-        <w:t>第一行</w:t>
-      </w:r>
-      <w:r>
-        <w:rPr>
-          <w:rFonts w:hint="eastAsia"/>
-        </w:rPr>
-        <w:t xml:space="preserve"> : </w:t>
-      </w:r>
-      <w:r>
-        <w:rPr>
-          <w:rFonts w:hint="eastAsia"/>
-        </w:rPr>
-        <w:t>圖</w:t>
-      </w:r>
-      <w:proofErr w:type="gramStart"/>
-      <w:r>
-        <w:rPr>
-          <w:rFonts w:hint="eastAsia"/>
-        </w:rPr>
-        <w:t>的行跟列</w:t>
-      </w:r>
-      <w:proofErr w:type="gramEnd"/>
-    </w:p>
-    <w:p>
-      <w:pPr>
-        <w:rPr>
-          <w:rFonts w:hint="eastAsia"/>
-        </w:rPr>
-      </w:pPr>
-      <w:r>
-        <w:tab/>
-      </w:r>
-      <w:r>
-        <w:tab/>
-      </w:r>
-      <w:r>
-        <w:rPr>
-          <w:rFonts w:hint="eastAsia"/>
-        </w:rPr>
-        <w:t>第二行</w:t>
-      </w:r>
-      <w:r>
-        <w:rPr>
-          <w:rFonts w:hint="eastAsia"/>
-        </w:rPr>
-        <w:t xml:space="preserve"> : </w:t>
-      </w:r>
-      <w:r>
-        <w:rPr>
-          <w:rFonts w:hint="eastAsia"/>
-        </w:rPr>
-        <w:t>角色起始座標</w:t>
-      </w:r>
-    </w:p>
-    <w:p>
-      <w:r>
-        <w:tab/>
-      </w:r>
-      <w:r>
-        <w:tab/>
-      </w:r>
-      <w:r>
-        <w:rPr>
-          <w:rFonts w:hint="eastAsia"/>
-        </w:rPr>
-        <w:t>第三行</w:t>
-      </w:r>
-      <w:r>
-        <w:rPr>
-          <w:rFonts w:hint="eastAsia"/>
-        </w:rPr>
-        <w:t xml:space="preserve"> : </w:t>
-      </w:r>
-      <w:r>
-        <w:rPr>
-          <w:rFonts w:hint="eastAsia"/>
-        </w:rPr>
-        <w:t>幾個目標點</w:t>
-      </w:r>
-      <w:r>
-        <w:rPr>
-          <w:rFonts w:hint="eastAsia"/>
-        </w:rPr>
-        <w:t>? [</w:t>
-      </w:r>
-      <w:r>
-        <w:rPr>
-          <w:rFonts w:hint="eastAsia"/>
-        </w:rPr>
-        <w:t>影響第四行個數</w:t>
-      </w:r>
-      <w:r>
-        <w:rPr>
-          <w:rFonts w:hint="eastAsia"/>
-        </w:rPr>
-        <w:t>]</w:t>
-      </w:r>
-    </w:p>
-    <w:p>
-      <w:r>
-        <w:tab/>
-      </w:r>
-      <w:r>
-        <w:tab/>
-      </w:r>
-      <w:r>
-        <w:rPr>
-          <w:rFonts w:hint="eastAsia"/>
-        </w:rPr>
-        <w:t>第四行</w:t>
-      </w:r>
-      <w:r>
-        <w:rPr>
-          <w:rFonts w:hint="eastAsia"/>
-        </w:rPr>
-        <w:t xml:space="preserve"> : </w:t>
-      </w:r>
-      <w:r>
-        <w:rPr>
-          <w:rFonts w:hint="eastAsia"/>
-        </w:rPr>
-        <w:t>目標點</w:t>
-      </w:r>
-      <w:proofErr w:type="gramStart"/>
-      <w:r>
-        <w:rPr>
-          <w:rFonts w:hint="eastAsia"/>
-        </w:rPr>
-        <w:t>的行跟列</w:t>
-      </w:r>
-      <w:proofErr w:type="gramEnd"/>
-    </w:p>
-    <w:p>
-      <w:r>
-        <w:tab/>
-      </w:r>
-      <w:r>
-        <w:tab/>
-      </w:r>
-      <w:r>
-        <w:rPr>
-          <w:rFonts w:hint="eastAsia"/>
-        </w:rPr>
-        <w:t>後面</w:t>
-      </w:r>
-      <w:r>
-        <w:rPr>
-          <w:rFonts w:hint="eastAsia"/>
-        </w:rPr>
-        <w:t xml:space="preserve"> : </w:t>
-      </w:r>
-      <w:r>
-        <w:rPr>
-          <w:rFonts w:hint="eastAsia"/>
-        </w:rPr>
-        <w:t>地圖製作</w:t>
-      </w:r>
-    </w:p>
     <w:p/>
-    <w:p>
-      <w:r>
-        <w:rPr>
-          <w:rFonts w:hint="eastAsia"/>
-        </w:rPr>
-        <w:t>程式操縱</w:t>
-      </w:r>
-      <w:r>
-        <w:rPr>
-          <w:rFonts w:hint="eastAsia"/>
-        </w:rPr>
-        <w:t xml:space="preserve"> : </w:t>
-      </w:r>
-    </w:p>
-    <w:p>
-      <w:pPr>
-        <w:rPr>
-          <w:rFonts w:hint="eastAsia"/>
-        </w:rPr>
-      </w:pPr>
-      <w:r>
-        <w:tab/>
-      </w:r>
-      <w:r>
-        <w:rPr>
-          <w:rFonts w:hint="eastAsia"/>
-        </w:rPr>
-        <w:t>按下移動鍵</w:t>
-      </w:r>
-      <w:r>
-        <w:rPr>
-          <w:rFonts w:hint="eastAsia"/>
-        </w:rPr>
-        <w:t>(W,</w:t>
-      </w:r>
-      <w:r>
-        <w:t>A,S,D</w:t>
-      </w:r>
-      <w:r>
-        <w:rPr>
-          <w:rFonts w:hint="eastAsia"/>
-        </w:rPr>
-        <w:t>)</w:t>
-      </w:r>
-      <w:r>
-        <w:rPr>
-          <w:rFonts w:hint="eastAsia"/>
-        </w:rPr>
-        <w:t>操作結果。</w:t>
-      </w:r>
-    </w:p>
-    <w:p>
-      <w:r>
-        <w:tab/>
-      </w:r>
-      <w:r>
-        <w:rPr>
-          <w:rFonts w:hint="eastAsia"/>
-        </w:rPr>
-        <w:t>如果達成目標，顯示</w:t>
-      </w:r>
-      <w:proofErr w:type="gramStart"/>
-      <w:r>
-        <w:t>”</w:t>
-      </w:r>
-      <w:proofErr w:type="gramEnd"/>
-      <w:r>
-        <w:rPr>
-          <w:rFonts w:hint="eastAsia"/>
-        </w:rPr>
-        <w:t>Y</w:t>
-      </w:r>
-      <w:r>
-        <w:t>ou Win</w:t>
-      </w:r>
-      <w:proofErr w:type="gramStart"/>
-      <w:r>
-        <w:t>”</w:t>
-      </w:r>
-      <w:proofErr w:type="gramEnd"/>
-      <w:r>
-        <w:rPr>
-          <w:rFonts w:hint="eastAsia"/>
-        </w:rPr>
-        <w:t>並結束遊戲。</w:t>
-      </w:r>
-    </w:p>
-    <w:p>
-      <w:pPr>
-        <w:rPr>
-          <w:rFonts w:hint="eastAsia"/>
-        </w:rPr>
-      </w:pPr>
-      <w:r>
-        <w:tab/>
-      </w:r>
-      <w:r>
-        <w:rPr>
-          <w:rFonts w:hint="eastAsia"/>
-        </w:rPr>
-        <w:t>若未完成則繼續遊戲</w:t>
-      </w:r>
-    </w:p>
-    <w:p/>
-    <w:p>
-      <w:pPr>
-        <w:rPr>
-          <w:rFonts w:hint="eastAsia"/>
-        </w:rPr>
-      </w:pPr>
-      <w:bookmarkStart w:id="0" w:name="_GoBack"/>
-      <w:bookmarkEnd w:id="0"/>
-    </w:p>
     <w:p>
       <w:r>
         <w:rPr>
@@ -675,21 +572,7 @@
               <w:rPr>
                 <w:rFonts w:hint="eastAsia"/>
               </w:rPr>
-              <w:t>將每</w:t>
-            </w:r>
-            <w:proofErr w:type="gramStart"/>
-            <w:r>
-              <w:rPr>
-                <w:rFonts w:hint="eastAsia"/>
-              </w:rPr>
-              <w:t>個</w:t>
-            </w:r>
-            <w:proofErr w:type="gramEnd"/>
-            <w:r>
-              <w:rPr>
-                <w:rFonts w:hint="eastAsia"/>
-              </w:rPr>
-              <w:t>貨物推到定點</w:t>
+              <w:t>將每個貨物推到定點</w:t>
             </w:r>
           </w:p>
         </w:tc>
@@ -761,79 +644,147 @@
     <w:p/>
     <w:p>
       <w:r>
-        <w:rPr>
-          <w:rFonts w:hint="eastAsia"/>
-        </w:rPr>
-        <w:t>E</w:t>
-      </w:r>
-      <w:r>
-        <w:t>nvironment</w:t>
-      </w:r>
-      <w:r>
+        <w:t>Environment Description:</w:t>
+      </w:r>
+    </w:p>
+    <w:p>
+      <w:r>
+        <w:rPr>
+          <w:rFonts w:hint="eastAsia"/>
+        </w:rPr>
+        <w:t xml:space="preserve">Fully observable: </w:t>
+      </w:r>
+      <w:r>
+        <w:rPr>
+          <w:rFonts w:hint="eastAsia"/>
+        </w:rPr>
+        <w:t>地圖上的數值直接告訴</w:t>
+      </w:r>
+      <w:r>
+        <w:rPr>
+          <w:rFonts w:hint="eastAsia"/>
+        </w:rPr>
+        <w:t>Agent</w:t>
+      </w:r>
+      <w:r>
+        <w:rPr>
+          <w:rFonts w:hint="eastAsia"/>
+        </w:rPr>
+        <w:t>。</w:t>
+      </w:r>
+    </w:p>
+    <w:p>
+      <w:r>
+        <w:rPr>
+          <w:rFonts w:hint="eastAsia"/>
+        </w:rPr>
+        <w:t xml:space="preserve">Deterministic: </w:t>
+      </w:r>
+      <w:r>
+        <w:rPr>
+          <w:rFonts w:hint="eastAsia"/>
+        </w:rPr>
+        <w:t>推完箱子後一定知道環境會怎麼變化。</w:t>
+      </w:r>
+    </w:p>
+    <w:p>
+      <w:r>
+        <w:rPr>
+          <w:rFonts w:hint="eastAsia"/>
+        </w:rPr>
+        <w:t>Episodic: Agent</w:t>
+      </w:r>
+      <w:r>
+        <w:rPr>
+          <w:rFonts w:hint="eastAsia"/>
+        </w:rPr>
+        <w:t>只要從環境中取一次狀態便可做動作，而不必一直取樣。</w:t>
+      </w:r>
+    </w:p>
+    <w:p>
+      <w:r>
+        <w:rPr>
+          <w:rFonts w:hint="eastAsia"/>
+        </w:rPr>
+        <w:t xml:space="preserve">Dynamic: </w:t>
+      </w:r>
+      <w:r>
+        <w:rPr>
+          <w:rFonts w:hint="eastAsia"/>
+        </w:rPr>
+        <w:t>雖然</w:t>
+      </w:r>
+      <w:r>
+        <w:rPr>
+          <w:rFonts w:hint="eastAsia"/>
+        </w:rPr>
+        <w:t>Agent</w:t>
+      </w:r>
+      <w:r>
+        <w:rPr>
+          <w:rFonts w:hint="eastAsia"/>
+        </w:rPr>
+        <w:t>無法推動牆，但可以推動箱子來改變環境，箱子彼此會干擾彼此。</w:t>
+      </w:r>
+      <w:r>
+        <w:rPr>
+          <w:rFonts w:hint="eastAsia"/>
+        </w:rPr>
         <w:t xml:space="preserve"> </w:t>
       </w:r>
-      <w:r>
-        <w:t>Description</w:t>
-      </w:r>
-      <w:r>
-        <w:rPr>
-          <w:rFonts w:hint="eastAsia"/>
-        </w:rPr>
-        <w:t>:</w:t>
-      </w:r>
-    </w:p>
-    <w:p>
-      <w:r>
-        <w:t xml:space="preserve">Fully observable: </w:t>
-      </w:r>
-      <w:r>
-        <w:rPr>
-          <w:rFonts w:hint="eastAsia"/>
-        </w:rPr>
-        <w:t>地圖上的數值直接告訴</w:t>
-      </w:r>
-      <w:r>
-        <w:rPr>
-          <w:rFonts w:hint="eastAsia"/>
-        </w:rPr>
-        <w:t>A</w:t>
-      </w:r>
-      <w:r>
-        <w:t>gent</w:t>
-      </w:r>
-      <w:r>
-        <w:rPr>
-          <w:rFonts w:hint="eastAsia"/>
-        </w:rPr>
-        <w:t>。</w:t>
-      </w:r>
-    </w:p>
-    <w:p>
-      <w:r>
-        <w:t xml:space="preserve">Deterministic: </w:t>
-      </w:r>
-      <w:r>
-        <w:rPr>
-          <w:rFonts w:hint="eastAsia"/>
-        </w:rPr>
-        <w:t>推完箱子後一定知道環境會怎麼變化。</w:t>
-      </w:r>
-    </w:p>
-    <w:p>
-      <w:r>
-        <w:t>Episodic:</w:t>
-      </w:r>
-      <w:r>
-        <w:rPr>
-          <w:rFonts w:hint="eastAsia"/>
-        </w:rPr>
-        <w:t xml:space="preserve"> </w:t>
+    </w:p>
+    <w:p>
+      <w:r>
+        <w:t>resource required</w:t>
+      </w:r>
+      <w:r>
+        <w:rPr>
+          <w:rFonts w:hint="eastAsia"/>
+        </w:rPr>
+        <w:t xml:space="preserve"> : </w:t>
+      </w:r>
+    </w:p>
+    <w:p>
+      <w:r>
+        <w:rPr>
+          <w:rFonts w:hint="eastAsia"/>
+        </w:rPr>
+        <w:t>IDE: vs code</w:t>
+      </w:r>
+      <w:r>
+        <w:rPr>
+          <w:rFonts w:hint="eastAsia"/>
+        </w:rPr>
+        <w:t>、</w:t>
+      </w:r>
+      <w:r>
+        <w:rPr>
+          <w:rFonts w:hint="eastAsia"/>
+        </w:rPr>
+        <w:t xml:space="preserve">Qt </w:t>
+      </w:r>
+      <w:proofErr w:type="spellStart"/>
+      <w:r>
+        <w:rPr>
+          <w:rFonts w:hint="eastAsia"/>
+        </w:rPr>
+        <w:t>creato</w:t>
+      </w:r>
+      <w:proofErr w:type="spellEnd"/>
+      <w:r>
+        <w:rPr>
+          <w:rFonts w:hint="eastAsia"/>
+        </w:rPr>
+        <w:t>、</w:t>
+      </w:r>
+      <w:r>
+        <w:t>GNU make</w:t>
       </w:r>
     </w:p>
     <w:tbl>
       <w:tblPr>
         <w:tblStyle w:val="a3"/>
-        <w:tblpPr w:leftFromText="180" w:rightFromText="180" w:vertAnchor="page" w:horzAnchor="margin" w:tblpY="9226"/>
+        <w:tblpPr w:leftFromText="180" w:rightFromText="180" w:vertAnchor="page" w:horzAnchor="margin" w:tblpY="10291"/>
         <w:tblW w:w="0" w:type="auto"/>
         <w:tblLook w:val="04A0" w:firstRow="1" w:lastRow="0" w:firstColumn="1" w:lastColumn="0" w:noHBand="0" w:noVBand="1"/>
       </w:tblPr>
@@ -1069,13 +1020,33 @@
           <w:tcPr>
             <w:tcW w:w="4148" w:type="dxa"/>
           </w:tcPr>
-          <w:p/>
+          <w:p>
+            <w:r>
+              <w:rPr>
+                <w:rFonts w:hint="eastAsia"/>
+              </w:rPr>
+              <w:t>簡報製作</w:t>
+            </w:r>
+          </w:p>
         </w:tc>
         <w:tc>
           <w:tcPr>
             <w:tcW w:w="4148" w:type="dxa"/>
           </w:tcPr>
-          <w:p/>
+          <w:p>
+            <w:r>
+              <w:rPr>
+                <w:rFonts w:hint="eastAsia"/>
+              </w:rPr>
+              <w:t>林育民、</w:t>
+            </w:r>
+            <w:r>
+              <w:rPr>
+                <w:rFonts w:hint="eastAsia"/>
+              </w:rPr>
+              <w:t>洪嘉桓</w:t>
+            </w:r>
+          </w:p>
         </w:tc>
       </w:tr>
       <w:tr>
@@ -1088,7 +1059,7 @@
               <w:rPr>
                 <w:rFonts w:hint="eastAsia"/>
               </w:rPr>
-              <w:t>簡報製作</w:t>
+              <w:t>書面報告製作</w:t>
             </w:r>
           </w:p>
         </w:tc>
@@ -1101,13 +1072,7 @@
               <w:rPr>
                 <w:rFonts w:hint="eastAsia"/>
               </w:rPr>
-              <w:t>林育民、</w:t>
-            </w:r>
-            <w:r>
-              <w:rPr>
-                <w:rFonts w:hint="eastAsia"/>
-              </w:rPr>
-              <w:t>洪嘉桓</w:t>
+              <w:t>林育民</w:t>
             </w:r>
           </w:p>
         </w:tc>
@@ -1122,7 +1087,7 @@
               <w:rPr>
                 <w:rFonts w:hint="eastAsia"/>
               </w:rPr>
-              <w:t>書面報告製作</w:t>
+              <w:t>統整資料</w:t>
             </w:r>
           </w:p>
         </w:tc>
@@ -1135,7 +1100,7 @@
               <w:rPr>
                 <w:rFonts w:hint="eastAsia"/>
               </w:rPr>
-              <w:t>林育民</w:t>
+              <w:t>洪嘉桓</w:t>
             </w:r>
           </w:p>
         </w:tc>
@@ -1150,34 +1115,6 @@
               <w:rPr>
                 <w:rFonts w:hint="eastAsia"/>
               </w:rPr>
-              <w:t>統整資料</w:t>
-            </w:r>
-          </w:p>
-        </w:tc>
-        <w:tc>
-          <w:tcPr>
-            <w:tcW w:w="4148" w:type="dxa"/>
-          </w:tcPr>
-          <w:p>
-            <w:r>
-              <w:rPr>
-                <w:rFonts w:hint="eastAsia"/>
-              </w:rPr>
-              <w:t>洪嘉桓</w:t>
-            </w:r>
-          </w:p>
-        </w:tc>
-      </w:tr>
-      <w:tr>
-        <w:tc>
-          <w:tcPr>
-            <w:tcW w:w="4148" w:type="dxa"/>
-          </w:tcPr>
-          <w:p>
-            <w:r>
-              <w:rPr>
-                <w:rFonts w:hint="eastAsia"/>
-              </w:rPr>
               <w:t>上台報告</w:t>
             </w:r>
           </w:p>
@@ -1199,13 +1136,145 @@
     </w:tbl>
     <w:p>
       <w:r>
-        <w:t>Static:</w:t>
-      </w:r>
+        <w:rPr>
+          <w:rFonts w:hint="eastAsia"/>
+        </w:rPr>
+        <w:t>Compiler: MSVC2017</w:t>
+      </w:r>
+      <w:r>
+        <w:rPr>
+          <w:rFonts w:hint="eastAsia"/>
+        </w:rPr>
+        <w:t>、</w:t>
+      </w:r>
+      <w:r>
+        <w:rPr>
+          <w:rFonts w:hint="eastAsia"/>
+        </w:rPr>
+        <w:t>GNU C++ compiler</w:t>
+      </w:r>
+    </w:p>
+    <w:p>
+      <w:r>
+        <w:t>Debugger: GNU Project Debugger</w:t>
+      </w:r>
+    </w:p>
+    <w:p>
+      <w:r>
+        <w:rPr>
+          <w:rFonts w:hint="eastAsia"/>
+        </w:rPr>
+        <w:t>素材</w:t>
+      </w:r>
+      <w:r>
+        <w:rPr>
+          <w:rFonts w:hint="eastAsia"/>
+        </w:rPr>
+        <w:t>: google</w:t>
+      </w:r>
+      <w:r>
+        <w:rPr>
+          <w:rFonts w:hint="eastAsia"/>
+        </w:rPr>
+        <w:t>圖片、小畫家</w:t>
+      </w:r>
+      <w:r>
+        <w:rPr>
+          <w:rFonts w:hint="eastAsia"/>
+        </w:rPr>
+        <w:t>、</w:t>
+      </w:r>
+      <w:r>
+        <w:t>illustrator</w:t>
+      </w:r>
+    </w:p>
+    <w:p>
+      <w:r>
+        <w:rPr>
+          <w:rFonts w:hint="eastAsia"/>
+        </w:rPr>
+        <w:t>簡報與文件製作工具</w:t>
+      </w:r>
+      <w:r>
+        <w:rPr>
+          <w:rFonts w:hint="eastAsia"/>
+        </w:rPr>
+        <w:t xml:space="preserve"> </w:t>
+      </w:r>
+      <w:r>
+        <w:rPr>
+          <w:rFonts w:hint="eastAsia"/>
+        </w:rPr>
+        <w:t>:</w:t>
+      </w:r>
+      <w:r>
+        <w:rPr>
+          <w:rFonts w:hint="eastAsia"/>
+        </w:rPr>
+        <w:t xml:space="preserve"> </w:t>
+      </w:r>
+      <w:r>
+        <w:rPr>
+          <w:rFonts w:hint="eastAsia"/>
+        </w:rPr>
+        <w:t xml:space="preserve"> word</w:t>
+      </w:r>
+      <w:r>
+        <w:rPr>
+          <w:rFonts w:hint="eastAsia"/>
+        </w:rPr>
+        <w:t>、</w:t>
+      </w:r>
+      <w:r>
+        <w:rPr>
+          <w:rFonts w:hint="eastAsia"/>
+        </w:rPr>
+        <w:t xml:space="preserve"> </w:t>
+      </w:r>
+      <w:proofErr w:type="spellStart"/>
+      <w:r>
+        <w:rPr>
+          <w:rFonts w:hint="eastAsia"/>
+        </w:rPr>
+        <w:t>powerpoint</w:t>
+      </w:r>
+      <w:proofErr w:type="spellEnd"/>
+      <w:r>
+        <w:rPr>
+          <w:rFonts w:hint="eastAsia"/>
+        </w:rPr>
+        <w:t>、</w:t>
+      </w:r>
+      <w:proofErr w:type="spellStart"/>
+      <w:r>
+        <w:rPr>
+          <w:rFonts w:hint="eastAsia"/>
+        </w:rPr>
+        <w:t>visio</w:t>
+      </w:r>
+      <w:proofErr w:type="spellEnd"/>
+    </w:p>
+    <w:p>
+      <w:pPr>
+        <w:rPr>
+          <w:rFonts w:hint="eastAsia"/>
+        </w:rPr>
+      </w:pPr>
+      <w:r>
+        <w:t>版本管理工具</w:t>
+      </w:r>
+      <w:r>
+        <w:t>: Git</w:t>
+      </w:r>
+      <w:bookmarkStart w:id="0" w:name="_GoBack"/>
+      <w:bookmarkEnd w:id="0"/>
     </w:p>
     <w:p/>
-    <w:p/>
-    <w:p>
-      <w:r>
+    <w:p>
+      <w:r>
+        <w:rPr>
+          <w:noProof/>
+        </w:rPr>
         <w:object w:dxaOrig="11340" w:dyaOrig="4297">
           <v:shapetype id="_x0000_t75" coordsize="21600,21600" o:spt="75" o:preferrelative="t" path="m@4@5l@4@11@9@11@9@5xe" filled="f" stroked="f">
             <v:stroke joinstyle="miter"/>
@@ -1226,10 +1295,10 @@
             <v:path o:extrusionok="f" gradientshapeok="t" o:connecttype="rect"/>
             <o:lock v:ext="edit" aspectratio="t"/>
           </v:shapetype>
-          <v:shape id="_x0000_i1025" type="#_x0000_t75" style="width:414.75pt;height:157.5pt" o:ole="">
+          <v:shape id="_x0000_i1025" type="#_x0000_t75" alt="" style="width:414pt;height:157pt;mso-width-percent:0;mso-height-percent:0;mso-width-percent:0;mso-height-percent:0" o:ole="">
             <v:imagedata r:id="rId6" o:title=""/>
           </v:shape>
-          <o:OLEObject Type="Embed" ProgID="Visio.Drawing.15" ShapeID="_x0000_i1025" DrawAspect="Content" ObjectID="_1606416824" r:id="rId7"/>
+          <o:OLEObject Type="Embed" ProgID="Visio.Drawing.15" ShapeID="_x0000_i1025" DrawAspect="Content" ObjectID="_1606597542" r:id="rId7"/>
         </w:object>
       </w:r>
     </w:p>
@@ -1675,6 +1744,7 @@
   <w:style w:type="paragraph" w:default="1" w:styleId="a">
     <w:name w:val="Normal"/>
     <w:qFormat/>
+    <w:rsid w:val="00EF1C01"/>
     <w:pPr>
       <w:widowControl w:val="0"/>
     </w:pPr>
@@ -1682,7 +1752,6 @@
   <w:style w:type="character" w:default="1" w:styleId="a0">
     <w:name w:val="Default Paragraph Font"/>
     <w:uiPriority w:val="1"/>
-    <w:semiHidden/>
     <w:unhideWhenUsed/>
   </w:style>
   <w:style w:type="table" w:default="1" w:styleId="a1">

</xml_diff>

<commit_message>
Revert "Add project document and sokoban with graphic"
This reverts commit a13de365ba7407626ca478870786a425881e2bc9.
</commit_message>
<xml_diff>
--- a/Project/FinalProject.docx
+++ b/Project/FinalProject.docx
@@ -12,11 +12,106 @@
     </w:p>
     <w:p/>
     <w:p>
-      <w:r>
-        <w:rPr>
-          <w:rFonts w:hint="eastAsia"/>
-        </w:rPr>
-        <w:t>前言</w:t>
+      <w:proofErr w:type="gramStart"/>
+      <w:r>
+        <w:rPr>
+          <w:rFonts w:hint="eastAsia"/>
+        </w:rPr>
+        <w:t>Mo</w:t>
+      </w:r>
+      <w:r>
+        <w:t>tivation :</w:t>
+      </w:r>
+      <w:proofErr w:type="gramEnd"/>
+    </w:p>
+    <w:p/>
+    <w:tbl>
+      <w:tblPr>
+        <w:tblStyle w:val="a3"/>
+        <w:tblW w:w="0" w:type="auto"/>
+        <w:tblLook w:val="04A0" w:firstRow="1" w:lastRow="0" w:firstColumn="1" w:lastColumn="0" w:noHBand="0" w:noVBand="1"/>
+      </w:tblPr>
+      <w:tblGrid>
+        <w:gridCol w:w="8296"/>
+      </w:tblGrid>
+      <w:tr>
+        <w:tc>
+          <w:tcPr>
+            <w:tcW w:w="8296" w:type="dxa"/>
+          </w:tcPr>
+          <w:p>
+            <w:proofErr w:type="spellStart"/>
+            <w:r>
+              <w:rPr>
+                <w:b/>
+                <w:bCs/>
+              </w:rPr>
+              <w:t>Sōkoban</w:t>
+            </w:r>
+            <w:proofErr w:type="spellEnd"/>
+            <w:r>
+              <w:rPr>
+                <w:rFonts w:hint="eastAsia"/>
+                <w:b/>
+                <w:bCs/>
+              </w:rPr>
+              <w:t xml:space="preserve"> </w:t>
+            </w:r>
+            <w:r>
+              <w:t xml:space="preserve">is a good Puzzle game in </w:t>
+            </w:r>
+            <w:proofErr w:type="gramStart"/>
+            <w:r>
+              <w:t>design .</w:t>
+            </w:r>
+            <w:proofErr w:type="gramEnd"/>
+            <w:r>
+              <w:t xml:space="preserve"> </w:t>
+            </w:r>
+            <w:r>
+              <w:br/>
+              <w:t xml:space="preserve">In this game, you can use some math formula or algorithm to prove that does the solution exist in this case. </w:t>
+            </w:r>
+            <w:r>
+              <w:br/>
+              <w:t xml:space="preserve">In Player perspective, </w:t>
+            </w:r>
+            <w:proofErr w:type="gramStart"/>
+            <w:r>
+              <w:t>It</w:t>
+            </w:r>
+            <w:proofErr w:type="gramEnd"/>
+            <w:r>
+              <w:t xml:space="preserve"> also can let player step by step to prove that does the player thinking is right</w:t>
+            </w:r>
+            <w:r>
+              <w:rPr>
+                <w:rFonts w:hint="eastAsia"/>
+              </w:rPr>
+              <w:t xml:space="preserve"> </w:t>
+            </w:r>
+            <w:r>
+              <w:t>in this level</w:t>
+            </w:r>
+            <w:r>
+              <w:t>.</w:t>
+            </w:r>
+          </w:p>
+          <w:p>
+            <w:r>
+              <w:t>To sum up, it’s easily recognizable and that’s why we would like to used it to do this project.</w:t>
+            </w:r>
+          </w:p>
+        </w:tc>
+      </w:tr>
+    </w:tbl>
+    <w:p/>
+    <w:p>
+      <w:r>
+        <w:rPr>
+          <w:rFonts w:hint="eastAsia"/>
+        </w:rPr>
+        <w:t>動機</w:t>
       </w:r>
       <w:r>
         <w:rPr>
@@ -25,33 +120,99 @@
         <w:t xml:space="preserve"> : </w:t>
       </w:r>
     </w:p>
-    <w:p>
-      <w:r>
-        <w:rPr>
-          <w:u w:val="single"/>
-        </w:rPr>
-        <w:t>「推箱子」是款經典的遊戲，玩家只須推動箱子至目標地點來達成目標。而我們讓</w:t>
-      </w:r>
-      <w:r>
-        <w:rPr>
-          <w:u w:val="single"/>
-        </w:rPr>
-        <w:t>AI</w:t>
-      </w:r>
-      <w:r>
-        <w:rPr>
-          <w:u w:val="single"/>
-        </w:rPr>
-        <w:t>來玩這款遊戲，尋求解答。</w:t>
-      </w:r>
-    </w:p>
     <w:p/>
     <w:p>
       <w:r>
         <w:rPr>
           <w:rFonts w:hint="eastAsia"/>
         </w:rPr>
-        <w:t>動機</w:t>
+        <w:t>推箱子是一款設計上很好的遊戲。</w:t>
+      </w:r>
+    </w:p>
+    <w:p>
+      <w:r>
+        <w:rPr>
+          <w:rFonts w:hint="eastAsia"/>
+        </w:rPr>
+        <w:t>在遊戲設計中，能利用一些數學公式或演算步驟來證明此題是否有解。</w:t>
+      </w:r>
+    </w:p>
+    <w:p>
+      <w:r>
+        <w:rPr>
+          <w:rFonts w:hint="eastAsia"/>
+        </w:rPr>
+        <w:t>在玩家視角，他能讓玩家</w:t>
+      </w:r>
+      <w:proofErr w:type="gramStart"/>
+      <w:r>
+        <w:rPr>
+          <w:rFonts w:hint="eastAsia"/>
+        </w:rPr>
+        <w:t>一</w:t>
+      </w:r>
+      <w:proofErr w:type="gramEnd"/>
+      <w:r>
+        <w:rPr>
+          <w:rFonts w:hint="eastAsia"/>
+        </w:rPr>
+        <w:t>步步的去證明玩家所想的步驟在這關是否是正確的。</w:t>
+      </w:r>
+    </w:p>
+    <w:p>
+      <w:r>
+        <w:rPr>
+          <w:rFonts w:hint="eastAsia"/>
+        </w:rPr>
+        <w:t>綜上所述，他十分的容易辨識結果，這也是我們為何使用它</w:t>
+      </w:r>
+      <w:proofErr w:type="gramStart"/>
+      <w:r>
+        <w:rPr>
+          <w:rFonts w:hint="eastAsia"/>
+        </w:rPr>
+        <w:t>來做本次</w:t>
+      </w:r>
+      <w:proofErr w:type="gramEnd"/>
+      <w:r>
+        <w:rPr>
+          <w:rFonts w:hint="eastAsia"/>
+        </w:rPr>
+        <w:t>專案的動機。</w:t>
+      </w:r>
+    </w:p>
+    <w:p/>
+    <w:p>
+      <w:pPr>
+        <w:rPr>
+          <w:rFonts w:hint="eastAsia"/>
+        </w:rPr>
+      </w:pPr>
+    </w:p>
+    <w:p>
+      <w:r>
+        <w:rPr>
+          <w:rFonts w:hint="eastAsia"/>
+        </w:rPr>
+        <w:t>簡介</w:t>
+      </w:r>
+      <w:r>
+        <w:rPr>
+          <w:rFonts w:hint="eastAsia"/>
+        </w:rPr>
+        <w:t xml:space="preserve"> - </w:t>
+      </w:r>
+      <w:r>
+        <w:rPr>
+          <w:rFonts w:hint="eastAsia"/>
+        </w:rPr>
+        <w:t>遊戲</w:t>
+      </w:r>
+      <w:r>
+        <w:rPr>
+          <w:rFonts w:hint="eastAsia"/>
+        </w:rPr>
+        <w:t>實作</w:t>
       </w:r>
       <w:r>
         <w:rPr>
@@ -60,102 +221,43 @@
         <w:t xml:space="preserve"> : </w:t>
       </w:r>
     </w:p>
-    <w:p>
-      <w:r>
-        <w:rPr>
-          <w:rFonts w:hint="eastAsia"/>
-        </w:rPr>
-        <w:t>「推箱子」是款</w:t>
-      </w:r>
-      <w:r>
-        <w:rPr>
-          <w:rFonts w:hint="eastAsia"/>
-        </w:rPr>
-        <w:t>十分容易辨識結果</w:t>
-      </w:r>
-      <w:r>
-        <w:rPr>
-          <w:rFonts w:hint="eastAsia"/>
-        </w:rPr>
-        <w:t>的遊戲，也因這項原因在結果的觀察上能清楚的看出我們的想法是否出錯，</w:t>
-      </w:r>
-      <w:r>
-        <w:t>這是</w:t>
-      </w:r>
-      <w:r>
-        <w:rPr>
-          <w:rFonts w:hint="eastAsia"/>
-        </w:rPr>
-        <w:t>由於我們的想法會影響</w:t>
-      </w:r>
-      <w:r>
-        <w:rPr>
-          <w:rFonts w:hint="eastAsia"/>
-        </w:rPr>
-        <w:t>agent</w:t>
-      </w:r>
-      <w:r>
-        <w:rPr>
-          <w:rFonts w:hint="eastAsia"/>
-        </w:rPr>
-        <w:t>自身</w:t>
-      </w:r>
-      <w:r>
-        <w:rPr>
-          <w:rFonts w:hint="eastAsia"/>
-        </w:rPr>
-        <w:t>找到</w:t>
-      </w:r>
-      <w:r>
-        <w:rPr>
-          <w:rFonts w:hint="eastAsia"/>
-        </w:rPr>
-        <w:t>的</w:t>
-      </w:r>
-      <w:r>
-        <w:rPr>
-          <w:rFonts w:hint="eastAsia"/>
-        </w:rPr>
-        <w:t>解</w:t>
-      </w:r>
-      <w:r>
-        <w:rPr>
-          <w:rFonts w:hint="eastAsia"/>
-        </w:rPr>
-        <w:t>答，</w:t>
-      </w:r>
-      <w:r>
-        <w:rPr>
-          <w:rFonts w:hint="eastAsia"/>
-        </w:rPr>
-        <w:t>這也是我們為何使用它來做本次專案的動機。</w:t>
-      </w:r>
-    </w:p>
     <w:p/>
     <w:p>
       <w:r>
         <w:rPr>
           <w:rFonts w:hint="eastAsia"/>
         </w:rPr>
-        <w:t>簡介</w:t>
-      </w:r>
-      <w:r>
-        <w:rPr>
-          <w:rFonts w:hint="eastAsia"/>
-        </w:rPr>
-        <w:t xml:space="preserve"> - </w:t>
-      </w:r>
-      <w:r>
-        <w:rPr>
-          <w:rFonts w:hint="eastAsia"/>
-        </w:rPr>
-        <w:t>遊戲</w:t>
-      </w:r>
-      <w:r>
-        <w:rPr>
-          <w:rFonts w:hint="eastAsia"/>
-        </w:rPr>
-        <w:t>實作</w:t>
+        <w:t>利用文件檔</w:t>
+      </w:r>
+      <w:r>
+        <w:rPr>
+          <w:rFonts w:hint="eastAsia"/>
+        </w:rPr>
+        <w:t>(TXT)</w:t>
+      </w:r>
+      <w:r>
+        <w:rPr>
+          <w:rFonts w:hint="eastAsia"/>
+        </w:rPr>
+        <w:t>查表的方式來製作個關卡。</w:t>
+      </w:r>
+    </w:p>
+    <w:p/>
+    <w:p>
+      <w:r>
+        <w:tab/>
+      </w:r>
+      <w:r>
+        <w:rPr>
+          <w:rFonts w:hint="eastAsia"/>
+        </w:rPr>
+        <w:t xml:space="preserve">TXT </w:t>
+      </w:r>
+      <w:r>
+        <w:rPr>
+          <w:rFonts w:hint="eastAsia"/>
+        </w:rPr>
+        <w:t>格式</w:t>
       </w:r>
       <w:r>
         <w:rPr>
@@ -164,288 +266,289 @@
         <w:t xml:space="preserve"> : </w:t>
       </w:r>
     </w:p>
+    <w:p>
+      <w:r>
+        <w:tab/>
+      </w:r>
+      <w:r>
+        <w:tab/>
+      </w:r>
+      <w:r>
+        <w:rPr>
+          <w:rFonts w:hint="eastAsia"/>
+        </w:rPr>
+        <w:t>第一行</w:t>
+      </w:r>
+      <w:r>
+        <w:rPr>
+          <w:rFonts w:hint="eastAsia"/>
+        </w:rPr>
+        <w:t xml:space="preserve"> : </w:t>
+      </w:r>
+      <w:r>
+        <w:rPr>
+          <w:rFonts w:hint="eastAsia"/>
+        </w:rPr>
+        <w:t>圖</w:t>
+      </w:r>
+      <w:proofErr w:type="gramStart"/>
+      <w:r>
+        <w:rPr>
+          <w:rFonts w:hint="eastAsia"/>
+        </w:rPr>
+        <w:t>的行跟列</w:t>
+      </w:r>
+      <w:proofErr w:type="gramEnd"/>
+    </w:p>
+    <w:p>
+      <w:pPr>
+        <w:rPr>
+          <w:rFonts w:hint="eastAsia"/>
+        </w:rPr>
+      </w:pPr>
+      <w:r>
+        <w:tab/>
+      </w:r>
+      <w:r>
+        <w:tab/>
+      </w:r>
+      <w:r>
+        <w:rPr>
+          <w:rFonts w:hint="eastAsia"/>
+        </w:rPr>
+        <w:t>第二行</w:t>
+      </w:r>
+      <w:r>
+        <w:rPr>
+          <w:rFonts w:hint="eastAsia"/>
+        </w:rPr>
+        <w:t xml:space="preserve"> : </w:t>
+      </w:r>
+      <w:r>
+        <w:rPr>
+          <w:rFonts w:hint="eastAsia"/>
+        </w:rPr>
+        <w:t>角色起始座標</w:t>
+      </w:r>
+    </w:p>
+    <w:p>
+      <w:r>
+        <w:tab/>
+      </w:r>
+      <w:r>
+        <w:tab/>
+      </w:r>
+      <w:r>
+        <w:rPr>
+          <w:rFonts w:hint="eastAsia"/>
+        </w:rPr>
+        <w:t>第三行</w:t>
+      </w:r>
+      <w:r>
+        <w:rPr>
+          <w:rFonts w:hint="eastAsia"/>
+        </w:rPr>
+        <w:t xml:space="preserve"> : </w:t>
+      </w:r>
+      <w:r>
+        <w:rPr>
+          <w:rFonts w:hint="eastAsia"/>
+        </w:rPr>
+        <w:t>幾個目標點</w:t>
+      </w:r>
+      <w:r>
+        <w:rPr>
+          <w:rFonts w:hint="eastAsia"/>
+        </w:rPr>
+        <w:t>? [</w:t>
+      </w:r>
+      <w:r>
+        <w:rPr>
+          <w:rFonts w:hint="eastAsia"/>
+        </w:rPr>
+        <w:t>影響第四行個數</w:t>
+      </w:r>
+      <w:r>
+        <w:rPr>
+          <w:rFonts w:hint="eastAsia"/>
+        </w:rPr>
+        <w:t>]</w:t>
+      </w:r>
+    </w:p>
+    <w:p>
+      <w:r>
+        <w:tab/>
+      </w:r>
+      <w:r>
+        <w:tab/>
+      </w:r>
+      <w:r>
+        <w:rPr>
+          <w:rFonts w:hint="eastAsia"/>
+        </w:rPr>
+        <w:t>第四行</w:t>
+      </w:r>
+      <w:r>
+        <w:rPr>
+          <w:rFonts w:hint="eastAsia"/>
+        </w:rPr>
+        <w:t xml:space="preserve"> : </w:t>
+      </w:r>
+      <w:r>
+        <w:rPr>
+          <w:rFonts w:hint="eastAsia"/>
+        </w:rPr>
+        <w:t>目標點</w:t>
+      </w:r>
+      <w:proofErr w:type="gramStart"/>
+      <w:r>
+        <w:rPr>
+          <w:rFonts w:hint="eastAsia"/>
+        </w:rPr>
+        <w:t>的行跟列</w:t>
+      </w:r>
+      <w:proofErr w:type="gramEnd"/>
+    </w:p>
+    <w:p>
+      <w:r>
+        <w:tab/>
+      </w:r>
+      <w:r>
+        <w:tab/>
+      </w:r>
+      <w:r>
+        <w:rPr>
+          <w:rFonts w:hint="eastAsia"/>
+        </w:rPr>
+        <w:t>後面</w:t>
+      </w:r>
+      <w:r>
+        <w:rPr>
+          <w:rFonts w:hint="eastAsia"/>
+        </w:rPr>
+        <w:t xml:space="preserve"> : </w:t>
+      </w:r>
+      <w:r>
+        <w:rPr>
+          <w:rFonts w:hint="eastAsia"/>
+        </w:rPr>
+        <w:t>地圖製作</w:t>
+      </w:r>
+    </w:p>
     <w:p/>
     <w:p>
       <w:r>
         <w:rPr>
           <w:rFonts w:hint="eastAsia"/>
         </w:rPr>
-        <w:t>利用文件檔</w:t>
-      </w:r>
-      <w:r>
-        <w:rPr>
-          <w:rFonts w:hint="eastAsia"/>
-        </w:rPr>
-        <w:t>(TXT)</w:t>
-      </w:r>
-      <w:r>
-        <w:rPr>
-          <w:rFonts w:hint="eastAsia"/>
-        </w:rPr>
-        <w:t>查表的方式來製作個關卡。</w:t>
+        <w:t>程式操縱</w:t>
+      </w:r>
+      <w:r>
+        <w:rPr>
+          <w:rFonts w:hint="eastAsia"/>
+        </w:rPr>
+        <w:t xml:space="preserve"> : </w:t>
+      </w:r>
+    </w:p>
+    <w:p>
+      <w:pPr>
+        <w:rPr>
+          <w:rFonts w:hint="eastAsia"/>
+        </w:rPr>
+      </w:pPr>
+      <w:r>
+        <w:tab/>
+      </w:r>
+      <w:r>
+        <w:rPr>
+          <w:rFonts w:hint="eastAsia"/>
+        </w:rPr>
+        <w:t>按下移動鍵</w:t>
+      </w:r>
+      <w:r>
+        <w:rPr>
+          <w:rFonts w:hint="eastAsia"/>
+        </w:rPr>
+        <w:t>(W,</w:t>
+      </w:r>
+      <w:r>
+        <w:t>A,S,D</w:t>
+      </w:r>
+      <w:r>
+        <w:rPr>
+          <w:rFonts w:hint="eastAsia"/>
+        </w:rPr>
+        <w:t>)</w:t>
+      </w:r>
+      <w:r>
+        <w:rPr>
+          <w:rFonts w:hint="eastAsia"/>
+        </w:rPr>
+        <w:t>操作結果。</w:t>
+      </w:r>
+    </w:p>
+    <w:p>
+      <w:r>
+        <w:tab/>
+      </w:r>
+      <w:r>
+        <w:rPr>
+          <w:rFonts w:hint="eastAsia"/>
+        </w:rPr>
+        <w:t>如果達成目標，顯示</w:t>
+      </w:r>
+      <w:proofErr w:type="gramStart"/>
+      <w:r>
+        <w:t>”</w:t>
+      </w:r>
+      <w:proofErr w:type="gramEnd"/>
+      <w:r>
+        <w:rPr>
+          <w:rFonts w:hint="eastAsia"/>
+        </w:rPr>
+        <w:t>Y</w:t>
+      </w:r>
+      <w:r>
+        <w:t>ou Win</w:t>
+      </w:r>
+      <w:proofErr w:type="gramStart"/>
+      <w:r>
+        <w:t>”</w:t>
+      </w:r>
+      <w:proofErr w:type="gramEnd"/>
+      <w:r>
+        <w:rPr>
+          <w:rFonts w:hint="eastAsia"/>
+        </w:rPr>
+        <w:t>並結束遊戲。</w:t>
+      </w:r>
+    </w:p>
+    <w:p>
+      <w:pPr>
+        <w:rPr>
+          <w:rFonts w:hint="eastAsia"/>
+        </w:rPr>
+      </w:pPr>
+      <w:r>
+        <w:tab/>
+      </w:r>
+      <w:r>
+        <w:rPr>
+          <w:rFonts w:hint="eastAsia"/>
+        </w:rPr>
+        <w:t>若未完成則繼續遊戲</w:t>
       </w:r>
     </w:p>
     <w:p/>
     <w:p>
-      <w:r>
-        <w:tab/>
-      </w:r>
-      <w:r>
-        <w:rPr>
-          <w:rFonts w:hint="eastAsia"/>
-        </w:rPr>
-        <w:t xml:space="preserve">TXT </w:t>
-      </w:r>
-      <w:r>
-        <w:rPr>
-          <w:rFonts w:hint="eastAsia"/>
-        </w:rPr>
-        <w:t>格式</w:t>
-      </w:r>
-      <w:r>
-        <w:rPr>
-          <w:rFonts w:hint="eastAsia"/>
-        </w:rPr>
-        <w:t xml:space="preserve"> : </w:t>
-      </w:r>
-    </w:p>
-    <w:p>
-      <w:r>
-        <w:tab/>
-      </w:r>
-      <w:r>
-        <w:tab/>
-      </w:r>
-      <w:r>
-        <w:rPr>
-          <w:rFonts w:hint="eastAsia"/>
-        </w:rPr>
-        <w:t>第一行</w:t>
-      </w:r>
-      <w:r>
-        <w:rPr>
-          <w:rFonts w:hint="eastAsia"/>
-        </w:rPr>
-        <w:t xml:space="preserve"> : </w:t>
-      </w:r>
-      <w:r>
-        <w:rPr>
-          <w:rFonts w:hint="eastAsia"/>
-        </w:rPr>
-        <w:t>圖的行跟列</w:t>
-      </w:r>
-    </w:p>
-    <w:p>
-      <w:r>
-        <w:tab/>
-      </w:r>
-      <w:r>
-        <w:tab/>
-      </w:r>
-      <w:r>
-        <w:rPr>
-          <w:rFonts w:hint="eastAsia"/>
-        </w:rPr>
-        <w:t>第二行</w:t>
-      </w:r>
-      <w:r>
-        <w:rPr>
-          <w:rFonts w:hint="eastAsia"/>
-        </w:rPr>
-        <w:t xml:space="preserve"> : </w:t>
-      </w:r>
-      <w:r>
-        <w:rPr>
-          <w:rFonts w:hint="eastAsia"/>
-        </w:rPr>
-        <w:t>角色起始座標</w:t>
-      </w:r>
-    </w:p>
-    <w:p>
-      <w:r>
-        <w:tab/>
-      </w:r>
-      <w:r>
-        <w:tab/>
-      </w:r>
-      <w:r>
-        <w:rPr>
-          <w:rFonts w:hint="eastAsia"/>
-        </w:rPr>
-        <w:t>第三行</w:t>
-      </w:r>
-      <w:r>
-        <w:rPr>
-          <w:rFonts w:hint="eastAsia"/>
-        </w:rPr>
-        <w:t xml:space="preserve"> : </w:t>
-      </w:r>
-      <w:r>
-        <w:rPr>
-          <w:rFonts w:hint="eastAsia"/>
-        </w:rPr>
-        <w:t>幾個目標點</w:t>
-      </w:r>
-      <w:r>
-        <w:rPr>
-          <w:rFonts w:hint="eastAsia"/>
-        </w:rPr>
-        <w:t>? [</w:t>
-      </w:r>
-      <w:r>
-        <w:rPr>
-          <w:rFonts w:hint="eastAsia"/>
-        </w:rPr>
-        <w:t>影響第四行個數</w:t>
-      </w:r>
-      <w:r>
-        <w:rPr>
-          <w:rFonts w:hint="eastAsia"/>
-        </w:rPr>
-        <w:t>]</w:t>
-      </w:r>
-    </w:p>
-    <w:p>
-      <w:r>
-        <w:tab/>
-      </w:r>
-      <w:r>
-        <w:tab/>
-      </w:r>
-      <w:r>
-        <w:rPr>
-          <w:rFonts w:hint="eastAsia"/>
-        </w:rPr>
-        <w:t>第四行</w:t>
-      </w:r>
-      <w:r>
-        <w:rPr>
-          <w:rFonts w:hint="eastAsia"/>
-        </w:rPr>
-        <w:t xml:space="preserve"> : </w:t>
-      </w:r>
-      <w:r>
-        <w:rPr>
-          <w:rFonts w:hint="eastAsia"/>
-        </w:rPr>
-        <w:t>目標點的行跟列</w:t>
-      </w:r>
-    </w:p>
-    <w:p>
-      <w:r>
-        <w:tab/>
-      </w:r>
-      <w:r>
-        <w:tab/>
-      </w:r>
-      <w:r>
-        <w:rPr>
-          <w:rFonts w:hint="eastAsia"/>
-        </w:rPr>
-        <w:t>後面</w:t>
-      </w:r>
-      <w:r>
-        <w:rPr>
-          <w:rFonts w:hint="eastAsia"/>
-        </w:rPr>
-        <w:t xml:space="preserve"> : </w:t>
-      </w:r>
-      <w:r>
-        <w:rPr>
-          <w:rFonts w:hint="eastAsia"/>
-        </w:rPr>
-        <w:t>地圖製作</w:t>
-      </w:r>
-    </w:p>
-    <w:p/>
-    <w:p>
-      <w:r>
-        <w:rPr>
-          <w:rFonts w:hint="eastAsia"/>
-        </w:rPr>
-        <w:t>程式操縱</w:t>
-      </w:r>
-      <w:r>
-        <w:rPr>
-          <w:rFonts w:hint="eastAsia"/>
-        </w:rPr>
-        <w:t xml:space="preserve"> : </w:t>
-      </w:r>
-    </w:p>
-    <w:p>
-      <w:r>
-        <w:tab/>
-      </w:r>
-      <w:r>
-        <w:rPr>
-          <w:rFonts w:hint="eastAsia"/>
-        </w:rPr>
-        <w:t>按下移動鍵</w:t>
-      </w:r>
-      <w:r>
-        <w:rPr>
-          <w:rFonts w:hint="eastAsia"/>
-        </w:rPr>
-        <w:t>(W,</w:t>
-      </w:r>
-      <w:r>
-        <w:t>A,S,D</w:t>
-      </w:r>
-      <w:r>
-        <w:rPr>
-          <w:rFonts w:hint="eastAsia"/>
-        </w:rPr>
-        <w:t>)</w:t>
-      </w:r>
-      <w:r>
-        <w:rPr>
-          <w:rFonts w:hint="eastAsia"/>
-        </w:rPr>
-        <w:t>操作結果。</w:t>
-      </w:r>
-    </w:p>
-    <w:p>
-      <w:r>
-        <w:tab/>
-      </w:r>
-      <w:r>
-        <w:rPr>
-          <w:rFonts w:hint="eastAsia"/>
-        </w:rPr>
-        <w:t>如果達成目標，顯示</w:t>
-      </w:r>
-      <w:r>
-        <w:t>”</w:t>
-      </w:r>
-      <w:r>
-        <w:rPr>
-          <w:rFonts w:hint="eastAsia"/>
-        </w:rPr>
-        <w:t>Y</w:t>
-      </w:r>
-      <w:r>
-        <w:t>ou Win”</w:t>
-      </w:r>
-      <w:r>
-        <w:rPr>
-          <w:rFonts w:hint="eastAsia"/>
-        </w:rPr>
-        <w:t>並結束遊戲。</w:t>
-      </w:r>
-    </w:p>
-    <w:p>
-      <w:r>
-        <w:tab/>
-      </w:r>
-      <w:r>
-        <w:rPr>
-          <w:rFonts w:hint="eastAsia"/>
-        </w:rPr>
-        <w:t>若未完成則繼續遊戲</w:t>
-      </w:r>
-    </w:p>
-    <w:p/>
-    <w:p/>
+      <w:pPr>
+        <w:rPr>
+          <w:rFonts w:hint="eastAsia"/>
+        </w:rPr>
+      </w:pPr>
+      <w:bookmarkStart w:id="0" w:name="_GoBack"/>
+      <w:bookmarkEnd w:id="0"/>
+    </w:p>
     <w:p>
       <w:r>
         <w:rPr>
@@ -572,7 +675,21 @@
               <w:rPr>
                 <w:rFonts w:hint="eastAsia"/>
               </w:rPr>
-              <w:t>將每個貨物推到定點</w:t>
+              <w:t>將每</w:t>
+            </w:r>
+            <w:proofErr w:type="gramStart"/>
+            <w:r>
+              <w:rPr>
+                <w:rFonts w:hint="eastAsia"/>
+              </w:rPr>
+              <w:t>個</w:t>
+            </w:r>
+            <w:proofErr w:type="gramEnd"/>
+            <w:r>
+              <w:rPr>
+                <w:rFonts w:hint="eastAsia"/>
+              </w:rPr>
+              <w:t>貨物推到定點</w:t>
             </w:r>
           </w:p>
         </w:tc>
@@ -644,14 +761,29 @@
     <w:p/>
     <w:p>
       <w:r>
-        <w:t>Environment Description:</w:t>
-      </w:r>
-    </w:p>
-    <w:p>
-      <w:r>
-        <w:rPr>
-          <w:rFonts w:hint="eastAsia"/>
-        </w:rPr>
+        <w:rPr>
+          <w:rFonts w:hint="eastAsia"/>
+        </w:rPr>
+        <w:t>E</w:t>
+      </w:r>
+      <w:r>
+        <w:t>nvironment</w:t>
+      </w:r>
+      <w:r>
+        <w:t xml:space="preserve"> </w:t>
+      </w:r>
+      <w:r>
+        <w:t>Description</w:t>
+      </w:r>
+      <w:r>
+        <w:rPr>
+          <w:rFonts w:hint="eastAsia"/>
+        </w:rPr>
+        <w:t>:</w:t>
+      </w:r>
+    </w:p>
+    <w:p>
+      <w:r>
         <w:t xml:space="preserve">Fully observable: </w:t>
       </w:r>
       <w:r>
@@ -664,7 +796,10 @@
         <w:rPr>
           <w:rFonts w:hint="eastAsia"/>
         </w:rPr>
-        <w:t>Agent</w:t>
+        <w:t>A</w:t>
+      </w:r>
+      <w:r>
+        <w:t>gent</w:t>
       </w:r>
       <w:r>
         <w:rPr>
@@ -675,9 +810,6 @@
     </w:p>
     <w:p>
       <w:r>
-        <w:rPr>
-          <w:rFonts w:hint="eastAsia"/>
-        </w:rPr>
         <w:t xml:space="preserve">Deterministic: </w:t>
       </w:r>
       <w:r>
@@ -689,102 +821,19 @@
     </w:p>
     <w:p>
       <w:r>
-        <w:rPr>
-          <w:rFonts w:hint="eastAsia"/>
-        </w:rPr>
-        <w:t>Episodic: Agent</w:t>
-      </w:r>
-      <w:r>
-        <w:rPr>
-          <w:rFonts w:hint="eastAsia"/>
-        </w:rPr>
-        <w:t>只要從環境中取一次狀態便可做動作，而不必一直取樣。</w:t>
-      </w:r>
-    </w:p>
-    <w:p>
-      <w:r>
-        <w:rPr>
-          <w:rFonts w:hint="eastAsia"/>
-        </w:rPr>
-        <w:t xml:space="preserve">Dynamic: </w:t>
-      </w:r>
-      <w:r>
-        <w:rPr>
-          <w:rFonts w:hint="eastAsia"/>
-        </w:rPr>
-        <w:t>雖然</w:t>
-      </w:r>
-      <w:r>
-        <w:rPr>
-          <w:rFonts w:hint="eastAsia"/>
-        </w:rPr>
-        <w:t>Agent</w:t>
-      </w:r>
-      <w:r>
-        <w:rPr>
-          <w:rFonts w:hint="eastAsia"/>
-        </w:rPr>
-        <w:t>無法推動牆，但可以推動箱子來改變環境，箱子彼此會干擾彼此。</w:t>
+        <w:t>Episodic:</w:t>
       </w:r>
       <w:r>
         <w:rPr>
           <w:rFonts w:hint="eastAsia"/>
         </w:rPr>
         <w:t xml:space="preserve"> </w:t>
-      </w:r>
-    </w:p>
-    <w:p>
-      <w:r>
-        <w:t>resource required</w:t>
-      </w:r>
-      <w:r>
-        <w:rPr>
-          <w:rFonts w:hint="eastAsia"/>
-        </w:rPr>
-        <w:t xml:space="preserve"> : </w:t>
-      </w:r>
-    </w:p>
-    <w:p>
-      <w:r>
-        <w:rPr>
-          <w:rFonts w:hint="eastAsia"/>
-        </w:rPr>
-        <w:t>IDE: vs code</w:t>
-      </w:r>
-      <w:r>
-        <w:rPr>
-          <w:rFonts w:hint="eastAsia"/>
-        </w:rPr>
-        <w:t>、</w:t>
-      </w:r>
-      <w:r>
-        <w:rPr>
-          <w:rFonts w:hint="eastAsia"/>
-        </w:rPr>
-        <w:t xml:space="preserve">Qt </w:t>
-      </w:r>
-      <w:proofErr w:type="spellStart"/>
-      <w:r>
-        <w:rPr>
-          <w:rFonts w:hint="eastAsia"/>
-        </w:rPr>
-        <w:t>creato</w:t>
-      </w:r>
-      <w:proofErr w:type="spellEnd"/>
-      <w:r>
-        <w:rPr>
-          <w:rFonts w:hint="eastAsia"/>
-        </w:rPr>
-        <w:t>、</w:t>
-      </w:r>
-      <w:r>
-        <w:t>GNU make</w:t>
       </w:r>
     </w:p>
     <w:tbl>
       <w:tblPr>
         <w:tblStyle w:val="a3"/>
-        <w:tblpPr w:leftFromText="180" w:rightFromText="180" w:vertAnchor="page" w:horzAnchor="margin" w:tblpY="10291"/>
+        <w:tblpPr w:leftFromText="180" w:rightFromText="180" w:vertAnchor="page" w:horzAnchor="margin" w:tblpY="9226"/>
         <w:tblW w:w="0" w:type="auto"/>
         <w:tblLook w:val="04A0" w:firstRow="1" w:lastRow="0" w:firstColumn="1" w:lastColumn="0" w:noHBand="0" w:noVBand="1"/>
       </w:tblPr>
@@ -1020,33 +1069,13 @@
           <w:tcPr>
             <w:tcW w:w="4148" w:type="dxa"/>
           </w:tcPr>
-          <w:p>
-            <w:r>
-              <w:rPr>
-                <w:rFonts w:hint="eastAsia"/>
-              </w:rPr>
-              <w:t>簡報製作</w:t>
-            </w:r>
-          </w:p>
-        </w:tc>
-        <w:tc>
-          <w:tcPr>
-            <w:tcW w:w="4148" w:type="dxa"/>
-          </w:tcPr>
-          <w:p>
-            <w:r>
-              <w:rPr>
-                <w:rFonts w:hint="eastAsia"/>
-              </w:rPr>
-              <w:t>林育民、</w:t>
-            </w:r>
-            <w:r>
-              <w:rPr>
-                <w:rFonts w:hint="eastAsia"/>
-              </w:rPr>
-              <w:t>洪嘉桓</w:t>
-            </w:r>
-          </w:p>
+          <w:p/>
+        </w:tc>
+        <w:tc>
+          <w:tcPr>
+            <w:tcW w:w="4148" w:type="dxa"/>
+          </w:tcPr>
+          <w:p/>
         </w:tc>
       </w:tr>
       <w:tr>
@@ -1059,20 +1088,26 @@
               <w:rPr>
                 <w:rFonts w:hint="eastAsia"/>
               </w:rPr>
-              <w:t>書面報告製作</w:t>
-            </w:r>
-          </w:p>
-        </w:tc>
-        <w:tc>
-          <w:tcPr>
-            <w:tcW w:w="4148" w:type="dxa"/>
-          </w:tcPr>
-          <w:p>
-            <w:r>
-              <w:rPr>
-                <w:rFonts w:hint="eastAsia"/>
-              </w:rPr>
-              <w:t>林育民</w:t>
+              <w:t>簡報製作</w:t>
+            </w:r>
+          </w:p>
+        </w:tc>
+        <w:tc>
+          <w:tcPr>
+            <w:tcW w:w="4148" w:type="dxa"/>
+          </w:tcPr>
+          <w:p>
+            <w:r>
+              <w:rPr>
+                <w:rFonts w:hint="eastAsia"/>
+              </w:rPr>
+              <w:t>林育民、</w:t>
+            </w:r>
+            <w:r>
+              <w:rPr>
+                <w:rFonts w:hint="eastAsia"/>
+              </w:rPr>
+              <w:t>洪嘉桓</w:t>
             </w:r>
           </w:p>
         </w:tc>
@@ -1087,20 +1122,20 @@
               <w:rPr>
                 <w:rFonts w:hint="eastAsia"/>
               </w:rPr>
-              <w:t>統整資料</w:t>
-            </w:r>
-          </w:p>
-        </w:tc>
-        <w:tc>
-          <w:tcPr>
-            <w:tcW w:w="4148" w:type="dxa"/>
-          </w:tcPr>
-          <w:p>
-            <w:r>
-              <w:rPr>
-                <w:rFonts w:hint="eastAsia"/>
-              </w:rPr>
-              <w:t>洪嘉桓</w:t>
+              <w:t>書面報告製作</w:t>
+            </w:r>
+          </w:p>
+        </w:tc>
+        <w:tc>
+          <w:tcPr>
+            <w:tcW w:w="4148" w:type="dxa"/>
+          </w:tcPr>
+          <w:p>
+            <w:r>
+              <w:rPr>
+                <w:rFonts w:hint="eastAsia"/>
+              </w:rPr>
+              <w:t>林育民</w:t>
             </w:r>
           </w:p>
         </w:tc>
@@ -1115,6 +1150,34 @@
               <w:rPr>
                 <w:rFonts w:hint="eastAsia"/>
               </w:rPr>
+              <w:t>統整資料</w:t>
+            </w:r>
+          </w:p>
+        </w:tc>
+        <w:tc>
+          <w:tcPr>
+            <w:tcW w:w="4148" w:type="dxa"/>
+          </w:tcPr>
+          <w:p>
+            <w:r>
+              <w:rPr>
+                <w:rFonts w:hint="eastAsia"/>
+              </w:rPr>
+              <w:t>洪嘉桓</w:t>
+            </w:r>
+          </w:p>
+        </w:tc>
+      </w:tr>
+      <w:tr>
+        <w:tc>
+          <w:tcPr>
+            <w:tcW w:w="4148" w:type="dxa"/>
+          </w:tcPr>
+          <w:p>
+            <w:r>
+              <w:rPr>
+                <w:rFonts w:hint="eastAsia"/>
+              </w:rPr>
               <w:t>上台報告</w:t>
             </w:r>
           </w:p>
@@ -1136,145 +1199,13 @@
     </w:tbl>
     <w:p>
       <w:r>
-        <w:rPr>
-          <w:rFonts w:hint="eastAsia"/>
-        </w:rPr>
-        <w:t>Compiler: MSVC2017</w:t>
-      </w:r>
-      <w:r>
-        <w:rPr>
-          <w:rFonts w:hint="eastAsia"/>
-        </w:rPr>
-        <w:t>、</w:t>
-      </w:r>
-      <w:r>
-        <w:rPr>
-          <w:rFonts w:hint="eastAsia"/>
-        </w:rPr>
-        <w:t>GNU C++ compiler</w:t>
-      </w:r>
-    </w:p>
-    <w:p>
-      <w:r>
-        <w:t>Debugger: GNU Project Debugger</w:t>
-      </w:r>
-    </w:p>
-    <w:p>
-      <w:r>
-        <w:rPr>
-          <w:rFonts w:hint="eastAsia"/>
-        </w:rPr>
-        <w:t>素材</w:t>
-      </w:r>
-      <w:r>
-        <w:rPr>
-          <w:rFonts w:hint="eastAsia"/>
-        </w:rPr>
-        <w:t>: google</w:t>
-      </w:r>
-      <w:r>
-        <w:rPr>
-          <w:rFonts w:hint="eastAsia"/>
-        </w:rPr>
-        <w:t>圖片、小畫家</w:t>
-      </w:r>
-      <w:r>
-        <w:rPr>
-          <w:rFonts w:hint="eastAsia"/>
-        </w:rPr>
-        <w:t>、</w:t>
-      </w:r>
-      <w:r>
-        <w:t>illustrator</w:t>
-      </w:r>
-    </w:p>
-    <w:p>
-      <w:r>
-        <w:rPr>
-          <w:rFonts w:hint="eastAsia"/>
-        </w:rPr>
-        <w:t>簡報與文件製作工具</w:t>
-      </w:r>
-      <w:r>
-        <w:rPr>
-          <w:rFonts w:hint="eastAsia"/>
-        </w:rPr>
-        <w:t xml:space="preserve"> </w:t>
-      </w:r>
-      <w:r>
-        <w:rPr>
-          <w:rFonts w:hint="eastAsia"/>
-        </w:rPr>
-        <w:t>:</w:t>
-      </w:r>
-      <w:r>
-        <w:rPr>
-          <w:rFonts w:hint="eastAsia"/>
-        </w:rPr>
-        <w:t xml:space="preserve"> </w:t>
-      </w:r>
-      <w:r>
-        <w:rPr>
-          <w:rFonts w:hint="eastAsia"/>
-        </w:rPr>
-        <w:t xml:space="preserve"> word</w:t>
-      </w:r>
-      <w:r>
-        <w:rPr>
-          <w:rFonts w:hint="eastAsia"/>
-        </w:rPr>
-        <w:t>、</w:t>
-      </w:r>
-      <w:r>
-        <w:rPr>
-          <w:rFonts w:hint="eastAsia"/>
-        </w:rPr>
-        <w:t xml:space="preserve"> </w:t>
-      </w:r>
-      <w:proofErr w:type="spellStart"/>
-      <w:r>
-        <w:rPr>
-          <w:rFonts w:hint="eastAsia"/>
-        </w:rPr>
-        <w:t>powerpoint</w:t>
-      </w:r>
-      <w:proofErr w:type="spellEnd"/>
-      <w:r>
-        <w:rPr>
-          <w:rFonts w:hint="eastAsia"/>
-        </w:rPr>
-        <w:t>、</w:t>
-      </w:r>
-      <w:proofErr w:type="spellStart"/>
-      <w:r>
-        <w:rPr>
-          <w:rFonts w:hint="eastAsia"/>
-        </w:rPr>
-        <w:t>visio</w:t>
-      </w:r>
-      <w:proofErr w:type="spellEnd"/>
-    </w:p>
-    <w:p>
-      <w:pPr>
-        <w:rPr>
-          <w:rFonts w:hint="eastAsia"/>
-        </w:rPr>
-      </w:pPr>
-      <w:r>
-        <w:t>版本管理工具</w:t>
-      </w:r>
-      <w:r>
-        <w:t>: Git</w:t>
-      </w:r>
-      <w:bookmarkStart w:id="0" w:name="_GoBack"/>
-      <w:bookmarkEnd w:id="0"/>
+        <w:t>Static:</w:t>
+      </w:r>
     </w:p>
     <w:p/>
-    <w:p>
-      <w:r>
-        <w:rPr>
-          <w:noProof/>
-        </w:rPr>
+    <w:p/>
+    <w:p>
+      <w:r>
         <w:object w:dxaOrig="11340" w:dyaOrig="4297">
           <v:shapetype id="_x0000_t75" coordsize="21600,21600" o:spt="75" o:preferrelative="t" path="m@4@5l@4@11@9@11@9@5xe" filled="f" stroked="f">
             <v:stroke joinstyle="miter"/>
@@ -1295,10 +1226,10 @@
             <v:path o:extrusionok="f" gradientshapeok="t" o:connecttype="rect"/>
             <o:lock v:ext="edit" aspectratio="t"/>
           </v:shapetype>
-          <v:shape id="_x0000_i1025" type="#_x0000_t75" alt="" style="width:414pt;height:157pt;mso-width-percent:0;mso-height-percent:0;mso-width-percent:0;mso-height-percent:0" o:ole="">
+          <v:shape id="_x0000_i1025" type="#_x0000_t75" style="width:414.75pt;height:157.5pt" o:ole="">
             <v:imagedata r:id="rId6" o:title=""/>
           </v:shape>
-          <o:OLEObject Type="Embed" ProgID="Visio.Drawing.15" ShapeID="_x0000_i1025" DrawAspect="Content" ObjectID="_1606597542" r:id="rId7"/>
+          <o:OLEObject Type="Embed" ProgID="Visio.Drawing.15" ShapeID="_x0000_i1025" DrawAspect="Content" ObjectID="_1606416824" r:id="rId7"/>
         </w:object>
       </w:r>
     </w:p>
@@ -1744,7 +1675,6 @@
   <w:style w:type="paragraph" w:default="1" w:styleId="a">
     <w:name w:val="Normal"/>
     <w:qFormat/>
-    <w:rsid w:val="00EF1C01"/>
     <w:pPr>
       <w:widowControl w:val="0"/>
     </w:pPr>
@@ -1752,6 +1682,7 @@
   <w:style w:type="character" w:default="1" w:styleId="a0">
     <w:name w:val="Default Paragraph Font"/>
     <w:uiPriority w:val="1"/>
+    <w:semiHidden/>
     <w:unhideWhenUsed/>
   </w:style>
   <w:style w:type="table" w:default="1" w:styleId="a1">

</xml_diff>